<commit_message>
GG és RG doksik javítása
</commit_message>
<xml_diff>
--- a/7_prototipus_koncepcio/templ_07_0 -GG.docx
+++ b/7_prototipus_koncepcio/templ_07_0 -GG.docx
@@ -6,7 +6,6 @@
       <w:pPr>
         <w:pStyle w:val="Cmsor1"/>
       </w:pPr>
-      <w:proofErr w:type="spellStart"/>
       <w:r>
         <w:rPr>
           <w:lang w:val="en-US"/>
@@ -14,11 +13,7 @@
         <w:t>Protot</w:t>
       </w:r>
       <w:r>
-        <w:t>ípus</w:t>
-      </w:r>
-      <w:proofErr w:type="spellEnd"/>
-      <w:r>
-        <w:t xml:space="preserve"> koncepciója</w:t>
+        <w:t>ípus koncepciója</w:t>
       </w:r>
     </w:p>
     <w:p>
@@ -44,15 +39,7 @@
         <w:t>kép</w:t>
       </w:r>
       <w:r>
-        <w:t xml:space="preserve">ernyőn vezérelhető és követhető, ugyanakkor a vezérlés fájlból is történhet és a megjelenítés fájlba is </w:t>
-      </w:r>
-      <w:proofErr w:type="spellStart"/>
-      <w:r>
-        <w:t>logolható</w:t>
-      </w:r>
-      <w:proofErr w:type="spellEnd"/>
-      <w:r>
-        <w:t>, ezzel megteremtve a rendszer tesztelésének lehetőségét. Különös figyelmet kell fordítani a parancssori interfész logikájára, felépítésére, valamint arra, hogy az mennyiben tükrözi és teszi láthatóvá a program működését, a beavatkozások hatásait.</w:t>
+        <w:t>ernyőn vezérelhető és követhető, ugyanakkor a vezérlés fájlból is történhet és a megjelenítés fájlba is logolható, ezzel megteremtve a rendszer tesztelésének lehetőségét. Különös figyelmet kell fordítani a parancssori interfész logikájára, felépítésére, valamint arra, hogy az mennyiben tükrözi és teszi láthatóvá a program működését, a beavatkozások hatásait.</w:t>
       </w:r>
       <w:r>
         <w:t>]</w:t>
@@ -99,97 +86,7 @@
           <w:color w:val="0000FF"/>
           <w:lang w:val="en-US"/>
         </w:rPr>
-        <w:t xml:space="preserve">Az </w:t>
-      </w:r>
-      <w:proofErr w:type="spellStart"/>
-      <w:r>
-        <w:rPr>
-          <w:i/>
-          <w:color w:val="0000FF"/>
-          <w:lang w:val="en-US"/>
-        </w:rPr>
-        <w:t>analízis</w:t>
-      </w:r>
-      <w:proofErr w:type="spellEnd"/>
-      <w:r>
-        <w:rPr>
-          <w:i/>
-          <w:color w:val="0000FF"/>
-          <w:lang w:val="en-US"/>
-        </w:rPr>
-        <w:t xml:space="preserve"> </w:t>
-      </w:r>
-      <w:proofErr w:type="spellStart"/>
-      <w:r>
-        <w:rPr>
-          <w:i/>
-          <w:color w:val="0000FF"/>
-          <w:lang w:val="en-US"/>
-        </w:rPr>
-        <w:t>modell</w:t>
-      </w:r>
-      <w:proofErr w:type="spellEnd"/>
-      <w:r>
-        <w:rPr>
-          <w:i/>
-          <w:color w:val="0000FF"/>
-          <w:lang w:val="en-US"/>
-        </w:rPr>
-        <w:t xml:space="preserve"> </w:t>
-      </w:r>
-      <w:proofErr w:type="spellStart"/>
-      <w:r>
-        <w:rPr>
-          <w:i/>
-          <w:color w:val="0000FF"/>
-          <w:lang w:val="en-US"/>
-        </w:rPr>
-        <w:t>osztálydiagramja</w:t>
-      </w:r>
-      <w:proofErr w:type="spellEnd"/>
-      <w:r>
-        <w:rPr>
-          <w:i/>
-          <w:color w:val="0000FF"/>
-          <w:lang w:val="en-US"/>
-        </w:rPr>
-        <w:t xml:space="preserve"> a </w:t>
-      </w:r>
-      <w:proofErr w:type="spellStart"/>
-      <w:r>
-        <w:rPr>
-          <w:i/>
-          <w:color w:val="0000FF"/>
-          <w:lang w:val="en-US"/>
-        </w:rPr>
-        <w:t>változások</w:t>
-      </w:r>
-      <w:proofErr w:type="spellEnd"/>
-      <w:r>
-        <w:rPr>
-          <w:i/>
-          <w:color w:val="0000FF"/>
-          <w:lang w:val="en-US"/>
-        </w:rPr>
-        <w:t xml:space="preserve"> </w:t>
-      </w:r>
-      <w:proofErr w:type="spellStart"/>
-      <w:r>
-        <w:rPr>
-          <w:i/>
-          <w:color w:val="0000FF"/>
-          <w:lang w:val="en-US"/>
-        </w:rPr>
-        <w:t>figyelembevételével</w:t>
-      </w:r>
-      <w:proofErr w:type="spellEnd"/>
-      <w:r>
-        <w:rPr>
-          <w:i/>
-          <w:color w:val="0000FF"/>
-          <w:lang w:val="en-US"/>
-        </w:rPr>
-        <w:t>.]</w:t>
+        <w:t>Az analízis modell osztálydiagramja a változások figyelembevételével.]</w:t>
       </w:r>
     </w:p>
     <w:p>
@@ -221,313 +118,7 @@
           <w:color w:val="0000FF"/>
           <w:lang w:val="en-US"/>
         </w:rPr>
-        <w:t xml:space="preserve">Az </w:t>
-      </w:r>
-      <w:proofErr w:type="spellStart"/>
-      <w:r>
-        <w:rPr>
-          <w:i/>
-          <w:color w:val="0000FF"/>
-          <w:lang w:val="en-US"/>
-        </w:rPr>
-        <w:t>analízis</w:t>
-      </w:r>
-      <w:proofErr w:type="spellEnd"/>
-      <w:r>
-        <w:rPr>
-          <w:i/>
-          <w:color w:val="0000FF"/>
-          <w:lang w:val="en-US"/>
-        </w:rPr>
-        <w:t xml:space="preserve"> </w:t>
-      </w:r>
-      <w:proofErr w:type="spellStart"/>
-      <w:r>
-        <w:rPr>
-          <w:i/>
-          <w:color w:val="0000FF"/>
-          <w:lang w:val="en-US"/>
-        </w:rPr>
-        <w:t>modell</w:t>
-      </w:r>
-      <w:proofErr w:type="spellEnd"/>
-      <w:r>
-        <w:rPr>
-          <w:i/>
-          <w:color w:val="0000FF"/>
-          <w:lang w:val="en-US"/>
-        </w:rPr>
-        <w:t xml:space="preserve"> </w:t>
-      </w:r>
-      <w:proofErr w:type="spellStart"/>
-      <w:r>
-        <w:rPr>
-          <w:i/>
-          <w:color w:val="0000FF"/>
-          <w:lang w:val="en-US"/>
-        </w:rPr>
-        <w:t>osztályleírásaiból</w:t>
-      </w:r>
-      <w:proofErr w:type="spellEnd"/>
-      <w:r>
-        <w:rPr>
-          <w:i/>
-          <w:color w:val="0000FF"/>
-          <w:lang w:val="en-US"/>
-        </w:rPr>
-        <w:t xml:space="preserve"> </w:t>
-      </w:r>
-      <w:proofErr w:type="spellStart"/>
-      <w:r>
-        <w:rPr>
-          <w:i/>
-          <w:color w:val="0000FF"/>
-          <w:lang w:val="en-US"/>
-        </w:rPr>
-        <w:t>azon</w:t>
-      </w:r>
-      <w:proofErr w:type="spellEnd"/>
-      <w:r>
-        <w:rPr>
-          <w:i/>
-          <w:color w:val="0000FF"/>
-          <w:lang w:val="en-US"/>
-        </w:rPr>
-        <w:t xml:space="preserve"> </w:t>
-      </w:r>
-      <w:proofErr w:type="spellStart"/>
-      <w:r>
-        <w:rPr>
-          <w:i/>
-          <w:color w:val="0000FF"/>
-          <w:lang w:val="en-US"/>
-        </w:rPr>
-        <w:t>metódusok</w:t>
-      </w:r>
-      <w:proofErr w:type="spellEnd"/>
-      <w:r>
-        <w:rPr>
-          <w:i/>
-          <w:color w:val="0000FF"/>
-          <w:lang w:val="en-US"/>
-        </w:rPr>
-        <w:t xml:space="preserve"> </w:t>
-      </w:r>
-      <w:proofErr w:type="spellStart"/>
-      <w:r>
-        <w:rPr>
-          <w:i/>
-          <w:color w:val="0000FF"/>
-          <w:lang w:val="en-US"/>
-        </w:rPr>
-        <w:t>újbóli</w:t>
-      </w:r>
-      <w:proofErr w:type="spellEnd"/>
-      <w:r>
-        <w:rPr>
-          <w:i/>
-          <w:color w:val="0000FF"/>
-          <w:lang w:val="en-US"/>
-        </w:rPr>
-        <w:t xml:space="preserve"> </w:t>
-      </w:r>
-      <w:proofErr w:type="spellStart"/>
-      <w:r>
-        <w:rPr>
-          <w:i/>
-          <w:color w:val="0000FF"/>
-          <w:lang w:val="en-US"/>
-        </w:rPr>
-        <w:t>felsorolása</w:t>
-      </w:r>
-      <w:proofErr w:type="spellEnd"/>
-      <w:r>
-        <w:rPr>
-          <w:i/>
-          <w:color w:val="0000FF"/>
-          <w:lang w:val="en-US"/>
-        </w:rPr>
-        <w:t xml:space="preserve"> </w:t>
-      </w:r>
-      <w:proofErr w:type="spellStart"/>
-      <w:r>
-        <w:rPr>
-          <w:i/>
-          <w:color w:val="0000FF"/>
-          <w:lang w:val="en-US"/>
-        </w:rPr>
-        <w:t>leírással</w:t>
-      </w:r>
-      <w:proofErr w:type="spellEnd"/>
-      <w:r>
-        <w:rPr>
-          <w:i/>
-          <w:color w:val="0000FF"/>
-          <w:lang w:val="en-US"/>
-        </w:rPr>
-        <w:t xml:space="preserve"> </w:t>
-      </w:r>
-      <w:proofErr w:type="spellStart"/>
-      <w:r>
-        <w:rPr>
-          <w:i/>
-          <w:color w:val="0000FF"/>
-          <w:lang w:val="en-US"/>
-        </w:rPr>
-        <w:t>együtt</w:t>
-      </w:r>
-      <w:proofErr w:type="spellEnd"/>
-      <w:r>
-        <w:rPr>
-          <w:i/>
-          <w:color w:val="0000FF"/>
-          <w:lang w:val="en-US"/>
-        </w:rPr>
-        <w:t xml:space="preserve">, </w:t>
-      </w:r>
-      <w:proofErr w:type="spellStart"/>
-      <w:r>
-        <w:rPr>
-          <w:i/>
-          <w:color w:val="0000FF"/>
-          <w:lang w:val="en-US"/>
-        </w:rPr>
-        <w:t>amelyek</w:t>
-      </w:r>
-      <w:proofErr w:type="spellEnd"/>
-      <w:r>
-        <w:rPr>
-          <w:i/>
-          <w:color w:val="0000FF"/>
-          <w:lang w:val="en-US"/>
-        </w:rPr>
-        <w:t xml:space="preserve"> a </w:t>
-      </w:r>
-      <w:proofErr w:type="spellStart"/>
-      <w:r>
-        <w:rPr>
-          <w:i/>
-          <w:color w:val="0000FF"/>
-          <w:lang w:val="en-US"/>
-        </w:rPr>
-        <w:t>változtatás</w:t>
-      </w:r>
-      <w:proofErr w:type="spellEnd"/>
-      <w:r>
-        <w:rPr>
-          <w:i/>
-          <w:color w:val="0000FF"/>
-          <w:lang w:val="en-US"/>
-        </w:rPr>
-        <w:t xml:space="preserve"> </w:t>
-      </w:r>
-      <w:proofErr w:type="spellStart"/>
-      <w:r>
-        <w:rPr>
-          <w:i/>
-          <w:color w:val="0000FF"/>
-          <w:lang w:val="en-US"/>
-        </w:rPr>
-        <w:t>miatt</w:t>
-      </w:r>
-      <w:proofErr w:type="spellEnd"/>
-      <w:r>
-        <w:rPr>
-          <w:i/>
-          <w:color w:val="0000FF"/>
-          <w:lang w:val="en-US"/>
-        </w:rPr>
-        <w:t xml:space="preserve"> </w:t>
-      </w:r>
-      <w:proofErr w:type="spellStart"/>
-      <w:r>
-        <w:rPr>
-          <w:i/>
-          <w:color w:val="0000FF"/>
-          <w:lang w:val="en-US"/>
-        </w:rPr>
-        <w:t>módosultak</w:t>
-      </w:r>
-      <w:proofErr w:type="spellEnd"/>
-      <w:r>
-        <w:rPr>
-          <w:i/>
-          <w:color w:val="0000FF"/>
-          <w:lang w:val="en-US"/>
-        </w:rPr>
-        <w:t xml:space="preserve"> </w:t>
-      </w:r>
-      <w:proofErr w:type="spellStart"/>
-      <w:r>
-        <w:rPr>
-          <w:i/>
-          <w:color w:val="0000FF"/>
-          <w:lang w:val="en-US"/>
-        </w:rPr>
-        <w:t>vagy</w:t>
-      </w:r>
-      <w:proofErr w:type="spellEnd"/>
-      <w:r>
-        <w:rPr>
-          <w:i/>
-          <w:color w:val="0000FF"/>
-          <w:lang w:val="en-US"/>
-        </w:rPr>
-        <w:t xml:space="preserve"> </w:t>
-      </w:r>
-      <w:proofErr w:type="spellStart"/>
-      <w:r>
-        <w:rPr>
-          <w:i/>
-          <w:color w:val="0000FF"/>
-          <w:lang w:val="en-US"/>
-        </w:rPr>
-        <w:t>újonnan</w:t>
-      </w:r>
-      <w:proofErr w:type="spellEnd"/>
-      <w:r>
-        <w:rPr>
-          <w:i/>
-          <w:color w:val="0000FF"/>
-          <w:lang w:val="en-US"/>
-        </w:rPr>
-        <w:t xml:space="preserve"> be </w:t>
-      </w:r>
-      <w:proofErr w:type="spellStart"/>
-      <w:r>
-        <w:rPr>
-          <w:i/>
-          <w:color w:val="0000FF"/>
-          <w:lang w:val="en-US"/>
-        </w:rPr>
-        <w:t>lettek</w:t>
-      </w:r>
-      <w:proofErr w:type="spellEnd"/>
-      <w:r>
-        <w:rPr>
-          <w:i/>
-          <w:color w:val="0000FF"/>
-          <w:lang w:val="en-US"/>
-        </w:rPr>
-        <w:t xml:space="preserve"> </w:t>
-      </w:r>
-      <w:proofErr w:type="spellStart"/>
-      <w:r>
-        <w:rPr>
-          <w:i/>
-          <w:color w:val="0000FF"/>
-          <w:lang w:val="en-US"/>
-        </w:rPr>
-        <w:t>vezetve</w:t>
-      </w:r>
-      <w:proofErr w:type="spellEnd"/>
-      <w:r>
-        <w:rPr>
-          <w:i/>
-          <w:color w:val="0000FF"/>
-          <w:lang w:val="en-US"/>
-        </w:rPr>
-        <w:t>.]</w:t>
+        <w:t>Az analízis modell osztályleírásaiból azon metódusok újbóli felsorolása leírással együtt, amelyek a változtatás miatt módosultak vagy újonnan be lettek vezetve.]</w:t>
       </w:r>
     </w:p>
     <w:p>
@@ -559,169 +150,7 @@
           <w:color w:val="0000FF"/>
           <w:lang w:val="en-US"/>
         </w:rPr>
-        <w:t xml:space="preserve">Az </w:t>
-      </w:r>
-      <w:proofErr w:type="spellStart"/>
-      <w:r>
-        <w:rPr>
-          <w:i/>
-          <w:color w:val="0000FF"/>
-          <w:lang w:val="en-US"/>
-        </w:rPr>
-        <w:t>analízis</w:t>
-      </w:r>
-      <w:proofErr w:type="spellEnd"/>
-      <w:r>
-        <w:rPr>
-          <w:i/>
-          <w:color w:val="0000FF"/>
-          <w:lang w:val="en-US"/>
-        </w:rPr>
-        <w:t xml:space="preserve"> </w:t>
-      </w:r>
-      <w:proofErr w:type="spellStart"/>
-      <w:r>
-        <w:rPr>
-          <w:i/>
-          <w:color w:val="0000FF"/>
-          <w:lang w:val="en-US"/>
-        </w:rPr>
-        <w:t>modell</w:t>
-      </w:r>
-      <w:proofErr w:type="spellEnd"/>
-      <w:r>
-        <w:rPr>
-          <w:i/>
-          <w:color w:val="0000FF"/>
-          <w:lang w:val="en-US"/>
-        </w:rPr>
-        <w:t xml:space="preserve"> </w:t>
-      </w:r>
-      <w:proofErr w:type="spellStart"/>
-      <w:r>
-        <w:rPr>
-          <w:i/>
-          <w:color w:val="0000FF"/>
-          <w:lang w:val="en-US"/>
-        </w:rPr>
-        <w:t>szekvenciadiagramjaiból</w:t>
-      </w:r>
-      <w:proofErr w:type="spellEnd"/>
-      <w:r>
-        <w:rPr>
-          <w:i/>
-          <w:color w:val="0000FF"/>
-          <w:lang w:val="en-US"/>
-        </w:rPr>
-        <w:t xml:space="preserve"> a </w:t>
-      </w:r>
-      <w:proofErr w:type="spellStart"/>
-      <w:r>
-        <w:rPr>
-          <w:i/>
-          <w:color w:val="0000FF"/>
-          <w:lang w:val="en-US"/>
-        </w:rPr>
-        <w:t>változás</w:t>
-      </w:r>
-      <w:proofErr w:type="spellEnd"/>
-      <w:r>
-        <w:rPr>
-          <w:i/>
-          <w:color w:val="0000FF"/>
-          <w:lang w:val="en-US"/>
-        </w:rPr>
-        <w:t xml:space="preserve"> </w:t>
-      </w:r>
-      <w:proofErr w:type="spellStart"/>
-      <w:r>
-        <w:rPr>
-          <w:i/>
-          <w:color w:val="0000FF"/>
-          <w:lang w:val="en-US"/>
-        </w:rPr>
-        <w:t>által</w:t>
-      </w:r>
-      <w:proofErr w:type="spellEnd"/>
-      <w:r>
-        <w:rPr>
-          <w:i/>
-          <w:color w:val="0000FF"/>
-          <w:lang w:val="en-US"/>
-        </w:rPr>
-        <w:t xml:space="preserve"> </w:t>
-      </w:r>
-      <w:proofErr w:type="spellStart"/>
-      <w:r>
-        <w:rPr>
-          <w:i/>
-          <w:color w:val="0000FF"/>
-          <w:lang w:val="en-US"/>
-        </w:rPr>
-        <w:t>érintett</w:t>
-      </w:r>
-      <w:proofErr w:type="spellEnd"/>
-      <w:r>
-        <w:rPr>
-          <w:i/>
-          <w:color w:val="0000FF"/>
-          <w:lang w:val="en-US"/>
-        </w:rPr>
-        <w:t xml:space="preserve">, </w:t>
-      </w:r>
-      <w:proofErr w:type="spellStart"/>
-      <w:r>
-        <w:rPr>
-          <w:i/>
-          <w:color w:val="0000FF"/>
-          <w:lang w:val="en-US"/>
-        </w:rPr>
-        <w:t>előírt</w:t>
-      </w:r>
-      <w:proofErr w:type="spellEnd"/>
-      <w:r>
-        <w:rPr>
-          <w:i/>
-          <w:color w:val="0000FF"/>
-          <w:lang w:val="en-US"/>
-        </w:rPr>
-        <w:t xml:space="preserve">, </w:t>
-      </w:r>
-      <w:proofErr w:type="spellStart"/>
-      <w:r>
-        <w:rPr>
-          <w:i/>
-          <w:color w:val="0000FF"/>
-          <w:lang w:val="en-US"/>
-        </w:rPr>
-        <w:t>módosított</w:t>
-      </w:r>
-      <w:proofErr w:type="spellEnd"/>
-      <w:r>
-        <w:rPr>
-          <w:i/>
-          <w:color w:val="0000FF"/>
-          <w:lang w:val="en-US"/>
-        </w:rPr>
-        <w:t xml:space="preserve"> </w:t>
-      </w:r>
-      <w:proofErr w:type="spellStart"/>
-      <w:r>
-        <w:rPr>
-          <w:i/>
-          <w:color w:val="0000FF"/>
-          <w:lang w:val="en-US"/>
-        </w:rPr>
-        <w:t>diagramok</w:t>
-      </w:r>
-      <w:proofErr w:type="spellEnd"/>
-      <w:r>
-        <w:rPr>
-          <w:i/>
-          <w:color w:val="0000FF"/>
-          <w:lang w:val="en-US"/>
-        </w:rPr>
-        <w:t>.]</w:t>
+        <w:t>Az analízis modell szekvenciadiagramjaiból a változás által érintett, előírt, módosított diagramok.]</w:t>
       </w:r>
     </w:p>
     <w:p>
@@ -729,15 +158,7 @@
         <w:pStyle w:val="Cmsor20"/>
       </w:pPr>
       <w:r>
-        <w:t xml:space="preserve">Prototípus </w:t>
-      </w:r>
-      <w:proofErr w:type="spellStart"/>
-      <w:r>
-        <w:t>interface</w:t>
-      </w:r>
-      <w:proofErr w:type="spellEnd"/>
-      <w:r>
-        <w:t>-definíciója</w:t>
+        <w:t>Prototípus interface-definíciója</w:t>
       </w:r>
     </w:p>
     <w:p>
@@ -779,15 +200,7 @@
         <w:t>[</w:t>
       </w:r>
       <w:r>
-        <w:t xml:space="preserve">A </w:t>
-      </w:r>
-      <w:proofErr w:type="spellStart"/>
-      <w:r>
-        <w:t>protó</w:t>
-      </w:r>
-      <w:proofErr w:type="spellEnd"/>
-      <w:r>
-        <w:t xml:space="preserve"> (karakteres) input és output felületeit úgy kell kialakítani, hogy az input fájlból is vehető legyen illetőleg az output fájlba menthető legyen</w:t>
+        <w:t>A protó (karakteres) input és output felületeit úgy kell kialakítani, hogy az input fájlból is vehető legyen illetőleg az output fájlba menthető legyen</w:t>
       </w:r>
       <w:r>
         <w:t>, vagyis kommunikációra csak a szabványos be- és kimenet használható.]</w:t>
@@ -818,20 +231,13 @@
         <w:t>. Külön figyelmet kell fordítani arra, hogy ha a rendszer véletlen elemeket is tartalmaz, akkor a véletlenszerűség ki-bekapcsolható legyen, és a program determinisztikusan is futtatható legyen. A szálkezelést is tesztelhető, irányítható módon kell megoldani.</w:t>
       </w:r>
       <w:r>
-        <w:t xml:space="preserve"> A programot egy adott konfigurációból is el kell tudni indítani, vagyis kell olyan parancs, amivel konkrét előre megadott állapotból indul a rendszer (pl. </w:t>
-      </w:r>
-      <w:proofErr w:type="spellStart"/>
-      <w:r>
-        <w:t>load</w:t>
-      </w:r>
-      <w:proofErr w:type="spellEnd"/>
-      <w:r>
-        <w:t>).</w:t>
+        <w:t xml:space="preserve"> A programot egy adott konfigurációból is el kell tudni indítani, vagyis kell olyan parancs, amivel konkrét előre megadott állapotból indul a rendszer (pl. load).</w:t>
       </w:r>
       <w:r>
         <w:t>]</w:t>
       </w:r>
     </w:p>
+    <w:p/>
     <w:p>
       <w:pPr>
         <w:pStyle w:val="Stlus1"/>
@@ -902,10 +308,45 @@
     <w:p>
       <w:pPr>
         <w:pStyle w:val="Stlus1"/>
-      </w:pPr>
-      <w:r>
-        <w:lastRenderedPageBreak/>
+        <w:rPr>
+          <w:caps w:val="0"/>
+        </w:rPr>
+      </w:pPr>
+      <w:r>
         <w:t>add_mycelium_to_tecton</w:t>
+      </w:r>
+      <w:r>
+        <w:t xml:space="preserve"> </w:t>
+      </w:r>
+      <w:r>
+        <w:rPr>
+          <w:caps w:val="0"/>
+        </w:rPr>
+        <w:t>M</w:t>
+      </w:r>
+      <w:r>
+        <w:rPr>
+          <w:caps w:val="0"/>
+        </w:rPr>
+        <w:t>y</w:t>
+      </w:r>
+      <w:r>
+        <w:rPr>
+          <w:caps w:val="0"/>
+        </w:rPr>
+        <w:t>celium</w:t>
+      </w:r>
+      <w:r>
+        <w:rPr>
+          <w:caps w:val="0"/>
+        </w:rPr>
+        <w:t xml:space="preserve"> </w:t>
+      </w:r>
+      <w:r>
+        <w:rPr>
+          <w:caps w:val="0"/>
+        </w:rPr>
+        <w:t>Tecton</w:t>
       </w:r>
     </w:p>
     <w:p>
@@ -925,13 +366,8 @@
         <w:t xml:space="preserve"> </w:t>
       </w:r>
       <w:r>
-        <w:t xml:space="preserve">Hozzáadja a kiválasztott fonalat a kiválasztott </w:t>
-      </w:r>
-      <w:proofErr w:type="spellStart"/>
-      <w:r>
-        <w:t>tektonhoz</w:t>
-      </w:r>
-      <w:proofErr w:type="spellEnd"/>
+        <w:t>Hozzáadja a kiválasztott fonalat a kiválasztott tektonhoz</w:t>
+      </w:r>
     </w:p>
     <w:p>
       <w:pPr>
@@ -962,44 +398,34 @@
         <w:rPr>
           <w:bCs/>
         </w:rPr>
-        <w:t xml:space="preserve">l, ami rajta lesz a </w:t>
-      </w:r>
-      <w:proofErr w:type="spellStart"/>
-      <w:r>
-        <w:rPr>
-          <w:bCs/>
-        </w:rPr>
-        <w:t>tektonon</w:t>
-      </w:r>
-      <w:proofErr w:type="spellEnd"/>
-      <w:r>
-        <w:rPr>
-          <w:bCs/>
-        </w:rPr>
-        <w:t xml:space="preserve"> és a </w:t>
-      </w:r>
-      <w:proofErr w:type="spellStart"/>
-      <w:r>
-        <w:rPr>
-          <w:bCs/>
-        </w:rPr>
-        <w:t>tekton</w:t>
-      </w:r>
-      <w:proofErr w:type="spellEnd"/>
-      <w:r>
-        <w:rPr>
-          <w:bCs/>
-        </w:rPr>
-        <w:t>, amin lesz a fonál</w:t>
+        <w:t>l, ami rajta lesz a tektonon és a tekton, amin lesz a fonál</w:t>
       </w:r>
     </w:p>
     <w:p/>
     <w:p>
       <w:pPr>
         <w:pStyle w:val="Stlus1"/>
+        <w:rPr>
+          <w:caps w:val="0"/>
+        </w:rPr>
       </w:pPr>
       <w:r>
         <w:t>Grow_mycelium</w:t>
+      </w:r>
+      <w:r>
+        <w:t xml:space="preserve"> </w:t>
+      </w:r>
+      <w:r>
+        <w:rPr>
+          <w:caps w:val="0"/>
+        </w:rPr>
+        <w:t>Mushroom</w:t>
+      </w:r>
+      <w:r>
+        <w:rPr>
+          <w:caps w:val="0"/>
+        </w:rPr>
+        <w:t xml:space="preserve"> Tecton</w:t>
       </w:r>
     </w:p>
     <w:p>
@@ -1019,13 +445,14 @@
         <w:t xml:space="preserve"> </w:t>
       </w:r>
       <w:r>
-        <w:t xml:space="preserve">Rá nő egy gombafonál a kiválasztott </w:t>
-      </w:r>
-      <w:proofErr w:type="spellStart"/>
-      <w:r>
-        <w:t>tektonra</w:t>
-      </w:r>
-      <w:proofErr w:type="spellEnd"/>
+        <w:t>Rá</w:t>
+      </w:r>
+      <w:r>
+        <w:t>-</w:t>
+      </w:r>
+      <w:r>
+        <w:t>nő egy gombafonál a kiválasztott tektonra</w:t>
+      </w:r>
     </w:p>
     <w:p>
       <w:pPr>
@@ -1050,141 +477,44 @@
         <w:rPr>
           <w:bCs/>
         </w:rPr>
-        <w:t xml:space="preserve"> </w:t>
-      </w:r>
-      <w:proofErr w:type="spellStart"/>
-      <w:r>
+        <w:t xml:space="preserve"> tekton, amin a gombafonál lesz</w:t>
+      </w:r>
+    </w:p>
+    <w:p>
+      <w:pPr>
         <w:rPr>
           <w:bCs/>
         </w:rPr>
-        <w:t>tekton</w:t>
-      </w:r>
-      <w:proofErr w:type="spellEnd"/>
-      <w:r>
-        <w:rPr>
-          <w:bCs/>
-        </w:rPr>
-        <w:t>, amin a gombafonál lesz</w:t>
-      </w:r>
+      </w:pPr>
     </w:p>
     <w:p>
       <w:pPr>
-        <w:rPr>
-          <w:bCs/>
-        </w:rPr>
-      </w:pPr>
+        <w:pStyle w:val="magyarazat"/>
+      </w:pPr>
+      <w:r>
+        <w:t>[Ha szükséges, meg kell adni a konfigurációs (pl. pályaképet megadó) fájlok nyelvtanát is.]</w:t>
+      </w:r>
     </w:p>
     <w:p>
       <w:pPr>
-        <w:pStyle w:val="Stlus1"/>
-      </w:pPr>
-      <w:r>
-        <w:t>Delete_mycelium</w:t>
+        <w:pStyle w:val="Cmsor3"/>
+      </w:pPr>
+      <w:r>
+        <w:t>Kimeneti nyelv</w:t>
       </w:r>
     </w:p>
     <w:p>
       <w:pPr>
-        <w:ind w:firstLine="708"/>
-        <w:rPr>
-          <w:b/>
-        </w:rPr>
-      </w:pPr>
-      <w:r>
-        <w:rPr>
-          <w:b/>
-        </w:rPr>
-        <w:t>Leírás:</w:t>
-      </w:r>
-      <w:r>
-        <w:rPr>
-          <w:b/>
-        </w:rPr>
-        <w:t xml:space="preserve"> </w:t>
-      </w:r>
-      <w:r>
-        <w:t xml:space="preserve">Töröl egy kiválasztott fonalat, ami nincs </w:t>
-      </w:r>
-      <w:proofErr w:type="spellStart"/>
-      <w:r>
-        <w:t>tektonon</w:t>
-      </w:r>
-      <w:proofErr w:type="spellEnd"/>
-    </w:p>
-    <w:p>
-      <w:pPr>
-        <w:ind w:firstLine="708"/>
-        <w:rPr>
-          <w:bCs/>
-        </w:rPr>
-      </w:pPr>
-      <w:r>
-        <w:rPr>
-          <w:b/>
-        </w:rPr>
-        <w:t xml:space="preserve">Opciók: </w:t>
-      </w:r>
-      <w:r>
-        <w:rPr>
-          <w:bCs/>
-        </w:rPr>
-        <w:t xml:space="preserve">A </w:t>
-      </w:r>
-      <w:r>
-        <w:rPr>
-          <w:bCs/>
-        </w:rPr>
-        <w:t>gombafonál,</w:t>
-      </w:r>
-      <w:r>
-        <w:rPr>
-          <w:bCs/>
-        </w:rPr>
-        <w:t xml:space="preserve"> amit törlünk</w:t>
-      </w:r>
-    </w:p>
-    <w:p>
-      <w:pPr>
-        <w:rPr>
-          <w:bCs/>
-        </w:rPr>
-      </w:pPr>
-    </w:p>
-    <w:p>
-      <w:pPr>
         <w:pStyle w:val="magyarazat"/>
       </w:pPr>
       <w:r>
-        <w:t>[Ha szükséges, meg kell adni a konfigurációs (pl. pályaképet megadó) fájlok nyelvtanát is.]</w:t>
-      </w:r>
-    </w:p>
-    <w:p>
-      <w:pPr>
-        <w:pStyle w:val="Cmsor3"/>
-      </w:pPr>
-      <w:r>
-        <w:t>Kimeneti nyelv</w:t>
-      </w:r>
-    </w:p>
-    <w:p>
-      <w:pPr>
-        <w:pStyle w:val="magyarazat"/>
-      </w:pPr>
-      <w:r>
         <w:t>[Egyértelműen definiálni kell, hogy az egyes bemeneti parancsok végrehajtása után előálló állapot milyen formában jelenik meg a szabványos kimeneten.</w:t>
       </w:r>
       <w:r>
         <w:t xml:space="preserve"> A program képes legyen olyan kimenetet előállítani, amellyel az ob</w:t>
       </w:r>
       <w:r>
-        <w:t xml:space="preserve">jektumok állapota ellenőrizhető (pl. </w:t>
-      </w:r>
-      <w:proofErr w:type="spellStart"/>
-      <w:r>
-        <w:t>save</w:t>
-      </w:r>
-      <w:proofErr w:type="spellEnd"/>
-      <w:r>
-        <w:t>). Ebben az alfejezetben is precízen definiálni kell, hogy a kimenet nyelve milyen elemekből és milyen szintakszissal áll elő.</w:t>
+        <w:t>jektumok állapota ellenőrizhető (pl. save). Ebben az alfejezetben is precízen definiálni kell, hogy a kimenet nyelve milyen elemekből és milyen szintakszissal áll elő.</w:t>
       </w:r>
       <w:r>
         <w:t>]</w:t>
@@ -1196,36 +526,15 @@
         <w:pStyle w:val="Cmsor20"/>
       </w:pPr>
       <w:r>
-        <w:t xml:space="preserve">Összes részletes </w:t>
-      </w:r>
-      <w:proofErr w:type="spellStart"/>
-      <w:r>
-        <w:t>use-case</w:t>
-      </w:r>
-      <w:proofErr w:type="spellEnd"/>
+        <w:t>Összes részletes use-case</w:t>
+      </w:r>
     </w:p>
     <w:p>
       <w:pPr>
         <w:pStyle w:val="magyarazat"/>
       </w:pPr>
       <w:r>
-        <w:t>[</w:t>
-      </w:r>
-      <w:proofErr w:type="gramStart"/>
-      <w:r>
-        <w:t>A</w:t>
-      </w:r>
-      <w:proofErr w:type="gramEnd"/>
-      <w:r>
-        <w:t xml:space="preserve"> </w:t>
-      </w:r>
-      <w:proofErr w:type="spellStart"/>
-      <w:r>
-        <w:t>use-case-eknek</w:t>
-      </w:r>
-      <w:proofErr w:type="spellEnd"/>
-      <w:r>
-        <w:t xml:space="preserve"> a részletezettsége feleljen meg a kezelői felületnek, azaz a fel</w:t>
+        <w:t>[A use-case-eknek a részletezettsége feleljen meg a kezelői felületnek, azaz a fel</w:t>
       </w:r>
       <w:r>
         <w:t>ület elemeire kell hivatkozniuk a bemeneti nyelv parancsai alapján.</w:t>
@@ -1236,15 +545,7 @@
         <w:pStyle w:val="magyarazat"/>
       </w:pPr>
       <w:r>
-        <w:t xml:space="preserve">Alábbi táblázat minden </w:t>
-      </w:r>
-      <w:proofErr w:type="spellStart"/>
-      <w:r>
-        <w:t>use-case-hez</w:t>
-      </w:r>
-      <w:proofErr w:type="spellEnd"/>
-      <w:r>
-        <w:t xml:space="preserve"> külön-külön.]</w:t>
+        <w:t>Alábbi táblázat minden use-case-hez külön-külön.]</w:t>
       </w:r>
     </w:p>
     <w:p/>
@@ -1282,19 +583,11 @@
                 <w:b/>
               </w:rPr>
             </w:pPr>
-            <w:proofErr w:type="spellStart"/>
-            <w:r>
-              <w:rPr>
-                <w:b/>
-              </w:rPr>
-              <w:t>Use-case</w:t>
-            </w:r>
-            <w:proofErr w:type="spellEnd"/>
-            <w:r>
-              <w:rPr>
-                <w:b/>
-              </w:rPr>
-              <w:t xml:space="preserve"> neve</w:t>
+            <w:r>
+              <w:rPr>
+                <w:b/>
+              </w:rPr>
+              <w:t>Use-case neve</w:t>
             </w:r>
           </w:p>
         </w:tc>
@@ -1346,13 +639,11 @@
           </w:tcPr>
           <w:p>
             <w:r>
-              <w:t xml:space="preserve">Azonnal létrehoz egy gombafonalat, ami még nem tartozik </w:t>
-            </w:r>
-            <w:proofErr w:type="spellStart"/>
-            <w:r>
-              <w:t>tektonhoz</w:t>
-            </w:r>
-            <w:proofErr w:type="spellEnd"/>
+              <w:t>A játékos</w:t>
+            </w:r>
+            <w:r>
+              <w:t xml:space="preserve"> létrehoz egy gombafonalat</w:t>
+            </w:r>
             <w:r>
               <w:t>.</w:t>
             </w:r>
@@ -1373,14 +664,12 @@
                 <w:b/>
               </w:rPr>
             </w:pPr>
-            <w:proofErr w:type="spellStart"/>
             <w:r>
               <w:rPr>
                 <w:b/>
               </w:rPr>
               <w:t>Aktorok</w:t>
             </w:r>
-            <w:proofErr w:type="spellEnd"/>
           </w:p>
         </w:tc>
         <w:tc>
@@ -1472,19 +761,11 @@
                 <w:b/>
               </w:rPr>
             </w:pPr>
-            <w:proofErr w:type="spellStart"/>
-            <w:r>
-              <w:rPr>
-                <w:b/>
-              </w:rPr>
-              <w:t>Use-case</w:t>
-            </w:r>
-            <w:proofErr w:type="spellEnd"/>
-            <w:r>
-              <w:rPr>
-                <w:b/>
-              </w:rPr>
-              <w:t xml:space="preserve"> neve</w:t>
+            <w:r>
+              <w:rPr>
+                <w:b/>
+              </w:rPr>
+              <w:t>Use-case neve</w:t>
             </w:r>
           </w:p>
         </w:tc>
@@ -1497,13 +778,8 @@
           </w:tcPr>
           <w:p>
             <w:r>
-              <w:t xml:space="preserve">Gombafonál hozzáadása </w:t>
-            </w:r>
-            <w:proofErr w:type="spellStart"/>
-            <w:r>
-              <w:t>tektonhoz</w:t>
-            </w:r>
-            <w:proofErr w:type="spellEnd"/>
+              <w:t>Gombafonál hozzáadása tektonhoz</w:t>
+            </w:r>
           </w:p>
         </w:tc>
       </w:tr>
@@ -1541,13 +817,8 @@
           </w:tcPr>
           <w:p>
             <w:r>
-              <w:t xml:space="preserve">Hozzáadja a kiválasztott fonalat a kiválasztott </w:t>
-            </w:r>
-            <w:proofErr w:type="spellStart"/>
-            <w:r>
-              <w:t>tektonhoz</w:t>
-            </w:r>
-            <w:proofErr w:type="spellEnd"/>
+              <w:t>Hozzáadja a kiválasztott fonalat a kiválasztott tektonhoz</w:t>
+            </w:r>
           </w:p>
         </w:tc>
       </w:tr>
@@ -1565,14 +836,12 @@
                 <w:b/>
               </w:rPr>
             </w:pPr>
-            <w:proofErr w:type="spellStart"/>
             <w:r>
               <w:rPr>
                 <w:b/>
               </w:rPr>
               <w:t>Aktorok</w:t>
             </w:r>
-            <w:proofErr w:type="spellEnd"/>
           </w:p>
         </w:tc>
         <w:tc>
@@ -1623,73 +892,25 @@
               </w:numPr>
             </w:pPr>
             <w:r>
-              <w:t>A játékos kiválaszt egy gombafonalat</w:t>
-            </w:r>
-          </w:p>
-          <w:p>
-            <w:pPr>
-              <w:numPr>
-                <w:ilvl w:val="0"/>
-                <w:numId w:val="10"/>
-              </w:numPr>
-            </w:pPr>
-            <w:r>
-              <w:t xml:space="preserve">A játékos kiválaszt egy </w:t>
-            </w:r>
-            <w:proofErr w:type="spellStart"/>
-            <w:r>
-              <w:t>tektont</w:t>
-            </w:r>
-            <w:proofErr w:type="spellEnd"/>
-          </w:p>
-          <w:p>
-            <w:pPr>
-              <w:numPr>
-                <w:ilvl w:val="0"/>
-                <w:numId w:val="10"/>
-              </w:numPr>
-            </w:pPr>
-            <w:r>
-              <w:t xml:space="preserve">Ha képes lenne nőni a </w:t>
-            </w:r>
-            <w:proofErr w:type="spellStart"/>
+              <w:t xml:space="preserve">A </w:t>
+            </w:r>
+            <w:r>
+              <w:t>kiválasztott</w:t>
+            </w:r>
+            <w:r>
+              <w:t xml:space="preserve"> fonal </w:t>
+            </w:r>
+            <w:r>
+              <w:t>rákerül</w:t>
+            </w:r>
+            <w:r>
+              <w:t xml:space="preserve"> a kiválasztott </w:t>
+            </w:r>
             <w:r>
               <w:t>tektonra</w:t>
             </w:r>
-            <w:proofErr w:type="spellEnd"/>
-            <w:r>
-              <w:t xml:space="preserve"> a</w:t>
-            </w:r>
-            <w:r>
-              <w:t>kkor a</w:t>
-            </w:r>
-            <w:r>
-              <w:t xml:space="preserve"> kiválasztott</w:t>
-            </w:r>
-            <w:r>
-              <w:t xml:space="preserve"> fonal </w:t>
-            </w:r>
-            <w:r>
-              <w:t>(, ami</w:t>
-            </w:r>
-            <w:r>
-              <w:t xml:space="preserve"> még nincs </w:t>
-            </w:r>
-            <w:proofErr w:type="spellStart"/>
-            <w:r>
-              <w:t>tektonon</w:t>
-            </w:r>
-            <w:proofErr w:type="spellEnd"/>
-            <w:r>
-              <w:t xml:space="preserve">) azonnal rajta lesz a kiválasztott </w:t>
-            </w:r>
-            <w:proofErr w:type="spellStart"/>
-            <w:r>
-              <w:t>tektonon</w:t>
-            </w:r>
-            <w:proofErr w:type="spellEnd"/>
-            <w:r>
-              <w:t xml:space="preserve"> (ha van rajta hely)</w:t>
+            <w:r>
+              <w:t xml:space="preserve"> </w:t>
             </w:r>
           </w:p>
         </w:tc>
@@ -1730,19 +951,11 @@
                 <w:b/>
               </w:rPr>
             </w:pPr>
-            <w:proofErr w:type="spellStart"/>
-            <w:r>
-              <w:rPr>
-                <w:b/>
-              </w:rPr>
-              <w:t>Use-case</w:t>
-            </w:r>
-            <w:proofErr w:type="spellEnd"/>
-            <w:r>
-              <w:rPr>
-                <w:b/>
-              </w:rPr>
-              <w:t xml:space="preserve"> neve</w:t>
+            <w:r>
+              <w:rPr>
+                <w:b/>
+              </w:rPr>
+              <w:t>Use-case neve</w:t>
             </w:r>
           </w:p>
         </w:tc>
@@ -1797,19 +1010,20 @@
           </w:tcPr>
           <w:p>
             <w:r>
-              <w:t xml:space="preserve">Gombafonál növesztés </w:t>
+              <w:t>Gombafonál növesztés</w:t>
+            </w:r>
+            <w:r>
+              <w:t>e</w:t>
+            </w:r>
+            <w:r>
+              <w:t xml:space="preserve"> </w:t>
             </w:r>
             <w:r>
               <w:t>a kiválasztott</w:t>
             </w:r>
             <w:r>
-              <w:t xml:space="preserve"> </w:t>
-            </w:r>
-            <w:proofErr w:type="spellStart"/>
-            <w:r>
-              <w:t>tektonra</w:t>
-            </w:r>
-            <w:proofErr w:type="spellEnd"/>
+              <w:t xml:space="preserve"> tektonra</w:t>
+            </w:r>
             <w:r>
               <w:t>.</w:t>
             </w:r>
@@ -1830,14 +1044,12 @@
                 <w:b/>
               </w:rPr>
             </w:pPr>
-            <w:proofErr w:type="spellStart"/>
             <w:r>
               <w:rPr>
                 <w:b/>
               </w:rPr>
               <w:t>Aktorok</w:t>
             </w:r>
-            <w:proofErr w:type="spellEnd"/>
           </w:p>
         </w:tc>
         <w:tc>
@@ -1888,11 +1100,13 @@
               </w:numPr>
             </w:pPr>
             <w:r>
-              <w:t xml:space="preserve">A játékos kiválaszt egy gombatestet vagy </w:t>
-            </w:r>
-            <w:r>
-              <w:lastRenderedPageBreak/>
-              <w:t>gombafonalat, amiből növeszteni fog</w:t>
+              <w:t xml:space="preserve">A gombafonál megvizsgáltatja a </w:t>
+            </w:r>
+            <w:r>
+              <w:t xml:space="preserve">kiválasztott </w:t>
+            </w:r>
+            <w:r>
+              <w:t>tektonnal, hogy képes-e nőni rá</w:t>
             </w:r>
           </w:p>
           <w:p>
@@ -1906,310 +1120,13 @@
               <w:t xml:space="preserve">A </w:t>
             </w:r>
             <w:r>
-              <w:t>játékos</w:t>
-            </w:r>
-            <w:r>
-              <w:t xml:space="preserve"> kiválaszt egy </w:t>
-            </w:r>
-            <w:proofErr w:type="spellStart"/>
-            <w:r>
-              <w:t>tektont</w:t>
-            </w:r>
-            <w:proofErr w:type="spellEnd"/>
-          </w:p>
-          <w:p>
-            <w:pPr>
-              <w:numPr>
-                <w:ilvl w:val="0"/>
-                <w:numId w:val="6"/>
-              </w:numPr>
-            </w:pPr>
-            <w:r>
-              <w:t>Létrejön egy gombafonál ideiglenesen</w:t>
-            </w:r>
-          </w:p>
-          <w:p>
-            <w:pPr>
-              <w:numPr>
-                <w:ilvl w:val="0"/>
-                <w:numId w:val="6"/>
-              </w:numPr>
-            </w:pPr>
-            <w:r>
-              <w:t xml:space="preserve">A gombafonál megvizsgáltatja a </w:t>
-            </w:r>
-            <w:r>
-              <w:t xml:space="preserve">kiválasztott </w:t>
-            </w:r>
-            <w:proofErr w:type="spellStart"/>
-            <w:r>
-              <w:t>tektonnal</w:t>
-            </w:r>
-            <w:proofErr w:type="spellEnd"/>
-            <w:r>
-              <w:t>, hogy képes-e nőni rá</w:t>
-            </w:r>
-          </w:p>
-          <w:p>
-            <w:pPr>
-              <w:ind w:left="413"/>
-            </w:pPr>
-            <w:r>
-              <w:t xml:space="preserve">3.a) </w:t>
-            </w:r>
-            <w:r>
-              <w:t xml:space="preserve">Ha képes </w:t>
-            </w:r>
-            <w:r>
-              <w:t xml:space="preserve">a fonál </w:t>
-            </w:r>
-            <w:r>
-              <w:t xml:space="preserve">nőni a </w:t>
-            </w:r>
-            <w:proofErr w:type="spellStart"/>
-            <w:r>
-              <w:t>tektonra</w:t>
-            </w:r>
-            <w:proofErr w:type="spellEnd"/>
-            <w:r>
-              <w:t xml:space="preserve"> akkor véglegesen </w:t>
-            </w:r>
-            <w:r>
-              <w:t xml:space="preserve">létrejön a </w:t>
-            </w:r>
-            <w:proofErr w:type="spellStart"/>
-            <w:r>
-              <w:t>tektonon</w:t>
-            </w:r>
-            <w:proofErr w:type="spellEnd"/>
-          </w:p>
-          <w:p>
-            <w:pPr>
-              <w:ind w:left="413"/>
-            </w:pPr>
-            <w:r>
-              <w:t xml:space="preserve">3.b) Ha a fonál nem képes nőni a </w:t>
-            </w:r>
-            <w:proofErr w:type="spellStart"/>
-            <w:r>
-              <w:t>tektonra</w:t>
-            </w:r>
-            <w:proofErr w:type="spellEnd"/>
-            <w:r>
-              <w:t xml:space="preserve">, akkor </w:t>
-            </w:r>
-            <w:r>
-              <w:t>elpusztul</w:t>
-            </w:r>
-            <w:r>
-              <w:t xml:space="preserve"> </w:t>
-            </w:r>
-          </w:p>
-        </w:tc>
-      </w:tr>
-    </w:tbl>
-    <w:p/>
-    <w:tbl>
-      <w:tblPr>
-        <w:tblW w:w="0" w:type="auto"/>
-        <w:tblBorders>
-          <w:top w:val="single" w:sz="4" w:space="0" w:color="auto"/>
-          <w:left w:val="single" w:sz="4" w:space="0" w:color="auto"/>
-          <w:bottom w:val="single" w:sz="4" w:space="0" w:color="auto"/>
-          <w:right w:val="single" w:sz="4" w:space="0" w:color="auto"/>
-          <w:insideH w:val="single" w:sz="4" w:space="0" w:color="auto"/>
-          <w:insideV w:val="single" w:sz="4" w:space="0" w:color="auto"/>
-        </w:tblBorders>
-        <w:tblLook w:val="01E0" w:firstRow="1" w:lastRow="1" w:firstColumn="1" w:lastColumn="1" w:noHBand="0" w:noVBand="0"/>
-      </w:tblPr>
-      <w:tblGrid>
-        <w:gridCol w:w="2560"/>
-        <w:gridCol w:w="5680"/>
-      </w:tblGrid>
-      <w:tr>
-        <w:trPr>
-          <w:trHeight w:val="258"/>
-        </w:trPr>
-        <w:tc>
-          <w:tcPr>
-            <w:tcW w:w="2560" w:type="dxa"/>
-            <w:tcBorders>
-              <w:bottom w:val="double" w:sz="4" w:space="0" w:color="auto"/>
-            </w:tcBorders>
-          </w:tcPr>
-          <w:p>
-            <w:pPr>
-              <w:rPr>
-                <w:b/>
-              </w:rPr>
-            </w:pPr>
-            <w:proofErr w:type="spellStart"/>
-            <w:r>
-              <w:rPr>
-                <w:b/>
-              </w:rPr>
-              <w:t>Use-case</w:t>
-            </w:r>
-            <w:proofErr w:type="spellEnd"/>
-            <w:r>
-              <w:rPr>
-                <w:b/>
-              </w:rPr>
-              <w:t xml:space="preserve"> neve</w:t>
-            </w:r>
-          </w:p>
-        </w:tc>
-        <w:tc>
-          <w:tcPr>
-            <w:tcW w:w="5680" w:type="dxa"/>
-            <w:tcBorders>
-              <w:bottom w:val="double" w:sz="4" w:space="0" w:color="auto"/>
-            </w:tcBorders>
-          </w:tcPr>
-          <w:p>
-            <w:r>
-              <w:t>Gombafonál törlése</w:t>
-            </w:r>
-          </w:p>
-        </w:tc>
-      </w:tr>
-      <w:tr>
-        <w:trPr>
-          <w:trHeight w:val="243"/>
-        </w:trPr>
-        <w:tc>
-          <w:tcPr>
-            <w:tcW w:w="2560" w:type="dxa"/>
-            <w:tcBorders>
-              <w:top w:val="double" w:sz="4" w:space="0" w:color="auto"/>
-            </w:tcBorders>
-          </w:tcPr>
-          <w:p>
-            <w:pPr>
-              <w:rPr>
-                <w:b/>
-              </w:rPr>
-            </w:pPr>
-            <w:r>
-              <w:rPr>
-                <w:b/>
-              </w:rPr>
-              <w:t>Rövid leírás</w:t>
-            </w:r>
-          </w:p>
-        </w:tc>
-        <w:tc>
-          <w:tcPr>
-            <w:tcW w:w="5680" w:type="dxa"/>
-            <w:tcBorders>
-              <w:top w:val="double" w:sz="4" w:space="0" w:color="auto"/>
-            </w:tcBorders>
-          </w:tcPr>
-          <w:p>
-            <w:r>
-              <w:t>Töröl egy kiválasztott fonalat</w:t>
-            </w:r>
-            <w:r>
-              <w:t xml:space="preserve">, ami nincs </w:t>
-            </w:r>
-            <w:proofErr w:type="spellStart"/>
-            <w:r>
-              <w:t>tektonon</w:t>
-            </w:r>
-            <w:proofErr w:type="spellEnd"/>
-          </w:p>
-        </w:tc>
-      </w:tr>
-      <w:tr>
-        <w:trPr>
-          <w:trHeight w:val="258"/>
-        </w:trPr>
-        <w:tc>
-          <w:tcPr>
-            <w:tcW w:w="2560" w:type="dxa"/>
-          </w:tcPr>
-          <w:p>
-            <w:pPr>
-              <w:rPr>
-                <w:b/>
-              </w:rPr>
-            </w:pPr>
-            <w:proofErr w:type="spellStart"/>
-            <w:r>
-              <w:rPr>
-                <w:b/>
-              </w:rPr>
-              <w:t>Aktorok</w:t>
-            </w:r>
-            <w:proofErr w:type="spellEnd"/>
-          </w:p>
-        </w:tc>
-        <w:tc>
-          <w:tcPr>
-            <w:tcW w:w="5680" w:type="dxa"/>
-          </w:tcPr>
-          <w:p>
-            <w:r>
-              <w:rPr>
-                <w:color w:val="000000"/>
-              </w:rPr>
-              <w:t>Gombász</w:t>
-            </w:r>
-          </w:p>
-        </w:tc>
-      </w:tr>
-      <w:tr>
-        <w:trPr>
-          <w:trHeight w:val="272"/>
-        </w:trPr>
-        <w:tc>
-          <w:tcPr>
-            <w:tcW w:w="2560" w:type="dxa"/>
-          </w:tcPr>
-          <w:p>
-            <w:pPr>
-              <w:rPr>
-                <w:b/>
-              </w:rPr>
-            </w:pPr>
-            <w:r>
-              <w:rPr>
-                <w:b/>
-              </w:rPr>
-              <w:t>Forgatókönyv</w:t>
-            </w:r>
-          </w:p>
-        </w:tc>
-        <w:tc>
-          <w:tcPr>
-            <w:tcW w:w="5680" w:type="dxa"/>
-          </w:tcPr>
-          <w:p>
-            <w:pPr>
-              <w:numPr>
-                <w:ilvl w:val="0"/>
-                <w:numId w:val="8"/>
-              </w:numPr>
-            </w:pPr>
-            <w:r>
-              <w:t>A játékos kiválaszt egy gombafonalat</w:t>
-            </w:r>
-          </w:p>
-          <w:p>
-            <w:pPr>
-              <w:numPr>
-                <w:ilvl w:val="0"/>
-                <w:numId w:val="8"/>
-              </w:numPr>
-            </w:pPr>
-            <w:r>
-              <w:t>A</w:t>
-            </w:r>
-            <w:r>
-              <w:t xml:space="preserve"> kiválasztott gombafonál</w:t>
-            </w:r>
-            <w:r>
-              <w:t xml:space="preserve"> elpusztul</w:t>
+              <w:t xml:space="preserve">fonál </w:t>
+            </w:r>
+            <w:r>
+              <w:t xml:space="preserve">véglegesen </w:t>
+            </w:r>
+            <w:r>
+              <w:t>létrejön a tektonon</w:t>
             </w:r>
           </w:p>
         </w:tc>
@@ -2250,15 +1167,11 @@
         <w:t>esetenként egy-öt mondatban.</w:t>
       </w:r>
       <w:r>
-        <w:t xml:space="preserve"> Minden teszthez meg kell adni, hogy mi a célja, a </w:t>
-      </w:r>
-      <w:proofErr w:type="spellStart"/>
-      <w:r>
-        <w:t>proto</w:t>
-      </w:r>
-      <w:proofErr w:type="spellEnd"/>
-      <w:r>
-        <w:t xml:space="preserve"> mely funkcionalitását</w:t>
+        <w:t xml:space="preserve"> </w:t>
+      </w:r>
+      <w:r>
+        <w:lastRenderedPageBreak/>
+        <w:t>Minden teszthez meg kell adni, hogy mi a célja, a proto mely funkcionalitását</w:t>
       </w:r>
       <w:r>
         <w:t>, osztályait</w:t>
@@ -2349,31 +1262,16 @@
               <w:t>növesztése</w:t>
             </w:r>
             <w:r>
+              <w:t xml:space="preserve"> gombatestből</w:t>
+            </w:r>
+            <w:r>
+              <w:t xml:space="preserve"> FertileTectonra</w:t>
+            </w:r>
+            <w:r>
+              <w:t xml:space="preserve"> (nem MultiLayeredTecton és nem AridTecton)</w:t>
+            </w:r>
+            <w:r>
               <w:t xml:space="preserve"> </w:t>
-            </w:r>
-            <w:proofErr w:type="spellStart"/>
-            <w:r>
-              <w:t>FertileTectonra</w:t>
-            </w:r>
-            <w:proofErr w:type="spellEnd"/>
-            <w:r>
-              <w:t xml:space="preserve"> (nem </w:t>
-            </w:r>
-            <w:proofErr w:type="spellStart"/>
-            <w:r>
-              <w:t>MultiLayeredTecton</w:t>
-            </w:r>
-            <w:proofErr w:type="spellEnd"/>
-            <w:r>
-              <w:t xml:space="preserve"> és nem </w:t>
-            </w:r>
-            <w:proofErr w:type="spellStart"/>
-            <w:r>
-              <w:t>AridTecton</w:t>
-            </w:r>
-            <w:proofErr w:type="spellEnd"/>
-            <w:r>
-              <w:t>)</w:t>
             </w:r>
           </w:p>
         </w:tc>
@@ -2415,12 +1313,59 @@
               <w:t>A gombafonál rá</w:t>
             </w:r>
             <w:r>
+              <w:t>-</w:t>
+            </w:r>
+            <w:r>
+              <w:t xml:space="preserve">nő a tesztelő által kiválasztott </w:t>
+            </w:r>
+            <w:r>
+              <w:t>FertileT</w:t>
+            </w:r>
+            <w:r>
+              <w:t>e</w:t>
+            </w:r>
+            <w:r>
+              <w:t>c</w:t>
+            </w:r>
+            <w:r>
+              <w:t>tonra</w:t>
+            </w:r>
+            <w:r>
+              <w:t>,</w:t>
+            </w:r>
+            <w:r>
               <w:t xml:space="preserve"> </w:t>
             </w:r>
             <w:r>
-              <w:t xml:space="preserve">nő a tesztelő által kiválasztott </w:t>
-            </w:r>
-            <w:proofErr w:type="spellStart"/>
+              <w:t>mert</w:t>
+            </w:r>
+            <w:r>
+              <w:t xml:space="preserve"> az még nincs „tele” fonállal </w:t>
+            </w:r>
+            <w:r>
+              <w:t>(</w:t>
+            </w:r>
+            <w:r>
+              <w:t>rajta lévő lehetséges fonalak száma</w:t>
+            </w:r>
+            <w:r>
+              <w:t xml:space="preserve"> és rajta lévő fonalak száma egyenlő) és</w:t>
+            </w:r>
+            <w:r>
+              <w:t xml:space="preserve"> </w:t>
+            </w:r>
+            <w:r>
+              <w:t>közvetlen</w:t>
+            </w:r>
+            <w:r>
+              <w:t xml:space="preserve"> szomszédja </w:t>
+            </w:r>
+            <w:r>
+              <w:t>a</w:t>
+            </w:r>
+            <w:r>
+              <w:t xml:space="preserve"> másik </w:t>
+            </w:r>
             <w:r>
               <w:t>FertileT</w:t>
             </w:r>
@@ -2431,100 +1376,59 @@
               <w:t>c</w:t>
             </w:r>
             <w:r>
-              <w:t>tonra</w:t>
-            </w:r>
-            <w:proofErr w:type="spellEnd"/>
+              <w:t xml:space="preserve">tonnak, amin van </w:t>
+            </w:r>
+            <w:r>
+              <w:t xml:space="preserve">a </w:t>
+            </w:r>
+            <w:r>
+              <w:t>növesztést kezdeményező</w:t>
+            </w:r>
             <w:r>
               <w:t xml:space="preserve"> </w:t>
             </w:r>
             <w:r>
-              <w:t>mert</w:t>
-            </w:r>
-            <w:r>
-              <w:t xml:space="preserve"> az még nincs „tele” fonállal </w:t>
-            </w:r>
-            <w:r>
-              <w:t>(kapacitása és rajta lévő fonalak száma egyenlő) és</w:t>
+              <w:t>gombatest</w:t>
+            </w:r>
+            <w:r>
+              <w:t>.</w:t>
             </w:r>
             <w:r>
               <w:t xml:space="preserve"> </w:t>
             </w:r>
             <w:r>
-              <w:t>közvetlen</w:t>
-            </w:r>
-            <w:r>
-              <w:t xml:space="preserve"> szomszédja </w:t>
-            </w:r>
-            <w:r>
-              <w:t>a</w:t>
-            </w:r>
-            <w:r>
-              <w:t xml:space="preserve"> másik </w:t>
-            </w:r>
-            <w:proofErr w:type="spellStart"/>
-            <w:r>
-              <w:t>FertileT</w:t>
-            </w:r>
-            <w:r>
-              <w:t>e</w:t>
-            </w:r>
-            <w:r>
-              <w:t>c</w:t>
-            </w:r>
-            <w:r>
-              <w:t>tonnak</w:t>
-            </w:r>
-            <w:proofErr w:type="spellEnd"/>
-            <w:r>
-              <w:t xml:space="preserve">, amin van </w:t>
-            </w:r>
-            <w:r>
-              <w:t xml:space="preserve">a </w:t>
-            </w:r>
-            <w:r>
-              <w:rPr>
-                <w:highlight w:val="yellow"/>
-              </w:rPr>
-              <w:t>növesztést kezdeményező</w:t>
+              <w:t>A kiválasztott FertileTectonon nincs spóra, ezért a gombafonál lassan (2 kör allat) fog nőni.</w:t>
+            </w:r>
+          </w:p>
+          <w:p/>
+          <w:p>
+            <w:r>
+              <w:t>(Megjegyzés: a növesztés hasonlóan működik, ha a tekton</w:t>
+            </w:r>
+            <w:r>
+              <w:t>,</w:t>
+            </w:r>
+            <w:r>
+              <w:t xml:space="preserve"> ahova növesztünk MultiLayeredTecton</w:t>
+            </w:r>
+            <w:r>
+              <w:t>,</w:t>
+            </w:r>
+            <w:r>
+              <w:t xml:space="preserve"> AridTecton</w:t>
             </w:r>
             <w:r>
               <w:t xml:space="preserve"> </w:t>
             </w:r>
             <w:r>
-              <w:t>gombatest</w:t>
-            </w:r>
-            <w:r>
-              <w:t>.</w:t>
-            </w:r>
-          </w:p>
-          <w:p/>
-          <w:p>
-            <w:r>
-              <w:t xml:space="preserve">(Megjegyzés: a növesztés hasonlóan működik, ha a </w:t>
-            </w:r>
-            <w:proofErr w:type="spellStart"/>
-            <w:proofErr w:type="gramStart"/>
-            <w:r>
-              <w:t>tekton</w:t>
-            </w:r>
-            <w:proofErr w:type="spellEnd"/>
-            <w:proofErr w:type="gramEnd"/>
-            <w:r>
-              <w:t xml:space="preserve"> ahova növesztünk </w:t>
-            </w:r>
-            <w:proofErr w:type="spellStart"/>
-            <w:r>
-              <w:t>MultiLayeredTecton</w:t>
-            </w:r>
-            <w:proofErr w:type="spellEnd"/>
-            <w:r>
-              <w:t xml:space="preserve"> vagy </w:t>
-            </w:r>
-            <w:proofErr w:type="spellStart"/>
-            <w:r>
-              <w:t>AridTecton</w:t>
-            </w:r>
-            <w:proofErr w:type="spellEnd"/>
+              <w:t xml:space="preserve">SustainingTecton </w:t>
+            </w:r>
+            <w:r>
+              <w:t>vagy SemiFertile</w:t>
+            </w:r>
+            <w:r>
+              <w:t>Tecton</w:t>
+            </w:r>
             <w:r>
               <w:t xml:space="preserve">. Akkor is hasonló a </w:t>
             </w:r>
@@ -2586,19 +1490,14 @@
               <w:t>zt, hogy a</w:t>
             </w:r>
             <w:r>
+              <w:t xml:space="preserve"> tekton</w:t>
+            </w:r>
+            <w:r>
+              <w:t>on</w:t>
+            </w:r>
+            <w:r>
               <w:t xml:space="preserve"> </w:t>
             </w:r>
-            <w:proofErr w:type="spellStart"/>
-            <w:r>
-              <w:t>tekton</w:t>
-            </w:r>
-            <w:r>
-              <w:t>on</w:t>
-            </w:r>
-            <w:proofErr w:type="spellEnd"/>
-            <w:r>
-              <w:t xml:space="preserve"> </w:t>
-            </w:r>
             <w:r>
               <w:t>ténylegesen rajta lesz-e a fonál.</w:t>
             </w:r>
@@ -2608,11 +1507,9 @@
             <w:r>
               <w:t xml:space="preserve">A kiválasztott </w:t>
             </w:r>
-            <w:proofErr w:type="spellStart"/>
             <w:r>
               <w:t>FertileTectonon</w:t>
             </w:r>
-            <w:proofErr w:type="spellEnd"/>
             <w:r>
               <w:t xml:space="preserve"> megjelenik</w:t>
             </w:r>
@@ -2696,31 +1593,13 @@
               <w:t>növesztése</w:t>
             </w:r>
             <w:r>
-              <w:t xml:space="preserve"> olyan </w:t>
-            </w:r>
-            <w:proofErr w:type="spellStart"/>
-            <w:r>
-              <w:t>FertileTectonra</w:t>
-            </w:r>
-            <w:proofErr w:type="spellEnd"/>
-            <w:r>
-              <w:t xml:space="preserve"> (nem </w:t>
-            </w:r>
-            <w:proofErr w:type="spellStart"/>
-            <w:r>
-              <w:t>MultiLayeredTecton</w:t>
-            </w:r>
-            <w:proofErr w:type="spellEnd"/>
-            <w:r>
-              <w:t xml:space="preserve"> és nem </w:t>
-            </w:r>
-            <w:proofErr w:type="spellStart"/>
-            <w:r>
-              <w:t>AridTecton</w:t>
-            </w:r>
-            <w:proofErr w:type="spellEnd"/>
-            <w:r>
-              <w:t xml:space="preserve">), ahol </w:t>
+              <w:t xml:space="preserve"> </w:t>
+            </w:r>
+            <w:r>
+              <w:t xml:space="preserve">gombatestből, </w:t>
+            </w:r>
+            <w:r>
+              <w:t xml:space="preserve">olyan FertileTectonra (nem MultiLayeredTecton és nem AridTecton), ahol </w:t>
             </w:r>
             <w:r>
               <w:t>már van gombafonál</w:t>
@@ -2776,11 +1655,9 @@
             <w:r>
               <w:t xml:space="preserve"> a tesztelő által kiválasztott </w:t>
             </w:r>
-            <w:proofErr w:type="spellStart"/>
             <w:r>
               <w:t>FertileTectonra</w:t>
             </w:r>
-            <w:proofErr w:type="spellEnd"/>
             <w:r>
               <w:t xml:space="preserve">, </w:t>
             </w:r>
@@ -2793,13 +1670,8 @@
             <w:r>
               <w:t xml:space="preserve">kiválasztott </w:t>
             </w:r>
-            <w:proofErr w:type="spellStart"/>
-            <w:r>
-              <w:t>FertileTecton</w:t>
-            </w:r>
-            <w:proofErr w:type="spellEnd"/>
-            <w:r>
-              <w:t xml:space="preserve"> </w:t>
+            <w:r>
+              <w:t xml:space="preserve">FertileTecton </w:t>
             </w:r>
             <w:r>
               <w:t xml:space="preserve">már „tele” </w:t>
@@ -2811,11 +1683,7 @@
               <w:t>(kapacitás</w:t>
             </w:r>
             <w:r>
-              <w:t xml:space="preserve">a és rajta lévő fonalak </w:t>
-            </w:r>
-            <w:r>
-              <w:lastRenderedPageBreak/>
-              <w:t>száma egyenlő</w:t>
+              <w:t>a és rajta lévő fonalak száma egyenlő</w:t>
             </w:r>
             <w:r>
               <w:t>).</w:t>
@@ -2824,33 +1692,7 @@
           <w:p/>
           <w:p>
             <w:r>
-              <w:t xml:space="preserve">(Megjegyzés: a növesztés hasonlóan működik, ha a </w:t>
-            </w:r>
-            <w:proofErr w:type="spellStart"/>
-            <w:proofErr w:type="gramStart"/>
-            <w:r>
-              <w:t>tekton</w:t>
-            </w:r>
-            <w:proofErr w:type="spellEnd"/>
-            <w:proofErr w:type="gramEnd"/>
-            <w:r>
-              <w:t xml:space="preserve"> ahova növesztünk </w:t>
-            </w:r>
-            <w:proofErr w:type="spellStart"/>
-            <w:r>
-              <w:t>MultiLayeredTecton</w:t>
-            </w:r>
-            <w:proofErr w:type="spellEnd"/>
-            <w:r>
-              <w:t xml:space="preserve"> vagy </w:t>
-            </w:r>
-            <w:proofErr w:type="spellStart"/>
-            <w:r>
-              <w:t>AridTecton</w:t>
-            </w:r>
-            <w:proofErr w:type="spellEnd"/>
-            <w:r>
-              <w:t>.)</w:t>
+              <w:t>(Megjegyzés: a növesztés hasonlóan működik, ha a tekton, ahova növesztünk MultiLayeredTecton, AridTecton SustainingTecton vagy SemiFertileTecton. Akkor is hasonló a teszteset, ha gombafonálból növesztünk.)</w:t>
             </w:r>
           </w:p>
         </w:tc>
@@ -2873,7 +1715,6 @@
               <w:rPr>
                 <w:b/>
               </w:rPr>
-              <w:lastRenderedPageBreak/>
               <w:t>Teszt célja</w:t>
             </w:r>
           </w:p>
@@ -2884,19 +1725,13 @@
           </w:tcPr>
           <w:p>
             <w:r>
-              <w:t>Megvizsgáljuk a gombafonál osztálynak a növését és a növéshez tartozó feltételeket.</w:t>
+              <w:t>Megvizsgáljuk a gombafonál növését és a növéshez tartozó feltételeket.</w:t>
             </w:r>
           </w:p>
           <w:p/>
           <w:p>
             <w:r>
-              <w:t xml:space="preserve">Az ideiglenes gombafonál </w:t>
-            </w:r>
-            <w:r>
-              <w:t>elpusztul</w:t>
-            </w:r>
-            <w:r>
-              <w:t xml:space="preserve">. Nem lesz változás a </w:t>
+              <w:t xml:space="preserve">Nem lesz változás a </w:t>
             </w:r>
             <w:r>
               <w:t>játéktéren</w:t>
@@ -2962,37 +1797,20 @@
             <w:r>
               <w:t xml:space="preserve">Gombafonál sikertelen növesztése olyan </w:t>
             </w:r>
-            <w:proofErr w:type="spellStart"/>
-            <w:r>
-              <w:t>FertileTectonra</w:t>
-            </w:r>
-            <w:proofErr w:type="spellEnd"/>
-            <w:r>
-              <w:t xml:space="preserve"> (nem </w:t>
-            </w:r>
-            <w:proofErr w:type="spellStart"/>
-            <w:r>
-              <w:t>MultiLayeredTecton</w:t>
-            </w:r>
-            <w:proofErr w:type="spellEnd"/>
-            <w:r>
-              <w:t xml:space="preserve"> és nem </w:t>
-            </w:r>
-            <w:proofErr w:type="spellStart"/>
-            <w:r>
-              <w:t>AridTecton</w:t>
-            </w:r>
-            <w:proofErr w:type="spellEnd"/>
-            <w:r>
-              <w:t xml:space="preserve">), ami a növést kezdeményező gombatesttől </w:t>
-            </w:r>
-            <w:proofErr w:type="spellStart"/>
-            <w:r>
-              <w:t>tektonjával</w:t>
-            </w:r>
-            <w:proofErr w:type="spellEnd"/>
-            <w:r>
-              <w:t xml:space="preserve"> nem közvetlen szomszédos</w:t>
+            <w:r>
+              <w:t xml:space="preserve">FertileTectonra (nem MultiLayeredTecton és nem AridTecton), ami a növést kezdeményező gombatest </w:t>
+            </w:r>
+            <w:r>
+              <w:t>tektonjával nem közvetlen</w:t>
+            </w:r>
+            <w:r>
+              <w:t>ül</w:t>
+            </w:r>
+            <w:r>
+              <w:t xml:space="preserve"> szomszédos</w:t>
+            </w:r>
+            <w:r>
+              <w:t>.</w:t>
             </w:r>
           </w:p>
         </w:tc>
@@ -3033,11 +1851,10 @@
             <w:r>
               <w:t xml:space="preserve">A gombafonál nem nő rá a tesztelő által kiválasztott </w:t>
             </w:r>
-            <w:proofErr w:type="spellStart"/>
-            <w:r>
+            <w:r>
+              <w:lastRenderedPageBreak/>
               <w:t>FertileTectonra</w:t>
             </w:r>
-            <w:proofErr w:type="spellEnd"/>
             <w:r>
               <w:t xml:space="preserve">, mert az nem szomszédja </w:t>
             </w:r>
@@ -3045,15 +1862,7 @@
               <w:t>a</w:t>
             </w:r>
             <w:r>
-              <w:t xml:space="preserve"> másik </w:t>
-            </w:r>
-            <w:proofErr w:type="spellStart"/>
-            <w:r>
-              <w:t>tektonnak</w:t>
-            </w:r>
-            <w:proofErr w:type="spellEnd"/>
-            <w:r>
-              <w:t xml:space="preserve">, amin </w:t>
+              <w:t xml:space="preserve"> másik tektonnak, amin </w:t>
             </w:r>
             <w:r>
               <w:t>van a növesztést kezdeményező gombatest</w:t>
@@ -3065,36 +1874,7 @@
           <w:p/>
           <w:p>
             <w:r>
-              <w:t xml:space="preserve">(Megjegyzés: a növesztés hasonlóan működik, ha a </w:t>
-            </w:r>
-            <w:proofErr w:type="spellStart"/>
-            <w:proofErr w:type="gramStart"/>
-            <w:r>
-              <w:t>tekton</w:t>
-            </w:r>
-            <w:proofErr w:type="spellEnd"/>
-            <w:proofErr w:type="gramEnd"/>
-            <w:r>
-              <w:t xml:space="preserve"> ahova növesztünk </w:t>
-            </w:r>
-            <w:proofErr w:type="spellStart"/>
-            <w:r>
-              <w:t>MultiLayeredTecton</w:t>
-            </w:r>
-            <w:proofErr w:type="spellEnd"/>
-            <w:r>
-              <w:t xml:space="preserve"> vagy </w:t>
-            </w:r>
-            <w:proofErr w:type="spellStart"/>
-            <w:r>
-              <w:t>AridTecton</w:t>
-            </w:r>
-            <w:proofErr w:type="spellEnd"/>
-            <w:r>
-              <w:t>.</w:t>
-            </w:r>
-            <w:r>
-              <w:t>)</w:t>
+              <w:t>(Megjegyzés: a növesztés hasonlóan működik, ha a tekton, ahova növesztünk MultiLayeredTecton, AridTecton SustainingTecton vagy SemiFertileTecton. Akkor is hasonló a teszteset, ha gombafonálból növesztünk.)</w:t>
             </w:r>
           </w:p>
         </w:tc>
@@ -3117,6 +1897,7 @@
               <w:rPr>
                 <w:b/>
               </w:rPr>
+              <w:lastRenderedPageBreak/>
               <w:t>Teszt célja</w:t>
             </w:r>
           </w:p>
@@ -3127,13 +1908,13 @@
           </w:tcPr>
           <w:p>
             <w:r>
-              <w:t>Megvizsgáljuk a gombafonál osztálynak a növését és a növéshez tartozó feltételeket.</w:t>
+              <w:t>Megvizsgáljuk a gombafonál növését és a növéshez tartozó feltételeket.</w:t>
             </w:r>
           </w:p>
           <w:p/>
           <w:p>
             <w:r>
-              <w:t xml:space="preserve">Az ideiglenes gombafonál elpusztul. Nem lesz változás a </w:t>
+              <w:t xml:space="preserve">Nem lesz változás a </w:t>
             </w:r>
             <w:r>
               <w:t>játéktéren</w:t>
@@ -3206,31 +1987,7 @@
               <w:t>gyors növesztése</w:t>
             </w:r>
             <w:r>
-              <w:t xml:space="preserve"> </w:t>
-            </w:r>
-            <w:proofErr w:type="spellStart"/>
-            <w:r>
-              <w:t>FertileTectonra</w:t>
-            </w:r>
-            <w:proofErr w:type="spellEnd"/>
-            <w:r>
-              <w:t xml:space="preserve"> (nem </w:t>
-            </w:r>
-            <w:proofErr w:type="spellStart"/>
-            <w:r>
-              <w:t>MultiLayeredTecton</w:t>
-            </w:r>
-            <w:proofErr w:type="spellEnd"/>
-            <w:r>
-              <w:t xml:space="preserve"> és nem </w:t>
-            </w:r>
-            <w:proofErr w:type="spellStart"/>
-            <w:r>
-              <w:t>AridTecton</w:t>
-            </w:r>
-            <w:proofErr w:type="spellEnd"/>
-            <w:r>
-              <w:t>)</w:t>
+              <w:t xml:space="preserve"> FertileTectonra (nem MultiLayeredTecton és nem AridTecton)</w:t>
             </w:r>
           </w:p>
         </w:tc>
@@ -3269,23 +2026,7 @@
           </w:tcPr>
           <w:p>
             <w:r>
-              <w:t xml:space="preserve">A gombafonál rá nő a tesztelő által kiválasztott </w:t>
-            </w:r>
-            <w:proofErr w:type="spellStart"/>
-            <w:r>
-              <w:t>FertileTectonra</w:t>
-            </w:r>
-            <w:proofErr w:type="spellEnd"/>
-            <w:r>
-              <w:t xml:space="preserve"> mert az még nincs „tele” fonállal (kapacitása és rajta lévő fonalak száma egyenlő) és közvetlen szomszédja a másik </w:t>
-            </w:r>
-            <w:proofErr w:type="spellStart"/>
-            <w:r>
-              <w:t>FertileTectonnak</w:t>
-            </w:r>
-            <w:proofErr w:type="spellEnd"/>
-            <w:r>
-              <w:t xml:space="preserve">, amin van a </w:t>
+              <w:t xml:space="preserve">A gombafonál rá nő a tesztelő által kiválasztott FertileTectonra mert az még nincs „tele” fonállal (kapacitása és rajta lévő fonalak száma egyenlő) és közvetlen szomszédja a másik FertileTectonnak, amin van a </w:t>
             </w:r>
             <w:r>
               <w:t>növesztést kezdeményező</w:t>
@@ -3302,11 +2043,9 @@
             <w:r>
               <w:t xml:space="preserve"> kiválasztott </w:t>
             </w:r>
-            <w:proofErr w:type="spellStart"/>
             <w:r>
               <w:t>FertileTectonon</w:t>
             </w:r>
-            <w:proofErr w:type="spellEnd"/>
             <w:r>
               <w:t xml:space="preserve"> van</w:t>
             </w:r>
@@ -3335,6 +2074,9 @@
               <w:t xml:space="preserve"> gyorsabban </w:t>
             </w:r>
             <w:r>
+              <w:t xml:space="preserve">(1 kör alatt) </w:t>
+            </w:r>
+            <w:r>
               <w:t>fog nőni</w:t>
             </w:r>
             <w:r>
@@ -3344,41 +2086,16 @@
           <w:p/>
           <w:p>
             <w:r>
-              <w:t xml:space="preserve">(Megjegyzés: a növesztés hasonlóan működik, ha a </w:t>
-            </w:r>
-            <w:proofErr w:type="spellStart"/>
-            <w:proofErr w:type="gramStart"/>
-            <w:r>
-              <w:t>tekton</w:t>
-            </w:r>
-            <w:proofErr w:type="spellEnd"/>
-            <w:proofErr w:type="gramEnd"/>
-            <w:r>
-              <w:t xml:space="preserve"> ahova növesztünk </w:t>
-            </w:r>
-            <w:proofErr w:type="spellStart"/>
-            <w:r>
-              <w:t>MultiLayeredTecton</w:t>
-            </w:r>
-            <w:proofErr w:type="spellEnd"/>
-            <w:r>
-              <w:t xml:space="preserve"> vagy </w:t>
-            </w:r>
-            <w:proofErr w:type="spellStart"/>
-            <w:r>
-              <w:t>AridTecton</w:t>
-            </w:r>
-            <w:proofErr w:type="spellEnd"/>
-            <w:r>
-              <w:t xml:space="preserve">. Akkor is hasonló a teszteset, ha gombafonálból növesztünk. A </w:t>
-            </w:r>
-            <w:proofErr w:type="spellStart"/>
-            <w:r>
-              <w:t>céltektonon</w:t>
-            </w:r>
-            <w:proofErr w:type="spellEnd"/>
-            <w:r>
-              <w:t xml:space="preserve"> lehetne több mint egy spóra is, ez nem változtatna a működésen.)</w:t>
+              <w:t xml:space="preserve">(Megjegyzés: a növesztés hasonlóan működik, ha a tekton, ahova növesztünk MultiLayeredTecton, AridTecton SustainingTecton vagy SemiFertileTecton. Akkor is hasonló a teszteset, ha gombafonálból növesztünk. </w:t>
+            </w:r>
+            <w:r>
+              <w:t>A</w:t>
+            </w:r>
+            <w:r>
+              <w:t xml:space="preserve"> </w:t>
+            </w:r>
+            <w:r>
+              <w:t>céltektonon lehetne több mint egy spóra is, ez nem változtatna a működésen.)</w:t>
             </w:r>
           </w:p>
         </w:tc>
@@ -3411,15 +2128,7 @@
           </w:tcPr>
           <w:p>
             <w:r>
-              <w:t xml:space="preserve">Megvizsgáljuk a gombafonál osztálynak a növését, a növéshez tartozó feltételeket és azt, hogy a </w:t>
-            </w:r>
-            <w:proofErr w:type="spellStart"/>
-            <w:r>
-              <w:t>tektonon</w:t>
-            </w:r>
-            <w:proofErr w:type="spellEnd"/>
-            <w:r>
-              <w:t xml:space="preserve"> ténylegesen rajta lesz-e a fonál.</w:t>
+              <w:t>Megvizsgáljuk a gombafonál osztálynak a növését, a növéshez tartozó feltételeket és azt, hogy a tektonon ténylegesen rajta lesz-e a fonál.</w:t>
             </w:r>
           </w:p>
           <w:p/>
@@ -3427,16 +2136,14 @@
             <w:r>
               <w:t xml:space="preserve">A kiválasztott </w:t>
             </w:r>
-            <w:proofErr w:type="spellStart"/>
-            <w:r>
-              <w:t>FertileTectonon</w:t>
-            </w:r>
-            <w:proofErr w:type="spellEnd"/>
+            <w:r>
+              <w:t xml:space="preserve">FertileTectonon </w:t>
+            </w:r>
+            <w:r>
+              <w:t>megjelenik egy új gombafonál</w:t>
+            </w:r>
             <w:r>
               <w:t xml:space="preserve"> </w:t>
-            </w:r>
-            <w:r>
-              <w:t xml:space="preserve">megjelenik egy új gombafonál. </w:t>
             </w:r>
             <w:r>
               <w:t>egy kör után.</w:t>
@@ -3497,7 +2204,16 @@
           </w:tcPr>
           <w:p>
             <w:r>
-              <w:t>Húsevő fonál működése</w:t>
+              <w:t>Húsevő fonál</w:t>
+            </w:r>
+            <w:r>
+              <w:t xml:space="preserve"> általi</w:t>
+            </w:r>
+            <w:r>
+              <w:t xml:space="preserve"> </w:t>
+            </w:r>
+            <w:r>
+              <w:t>rovarevés és gombatest növesztés</w:t>
             </w:r>
           </w:p>
         </w:tc>
@@ -3541,7 +2257,6 @@
             <w:r>
               <w:t xml:space="preserve"> </w:t>
             </w:r>
-            <w:proofErr w:type="spellStart"/>
             <w:r>
               <w:t>FertileT</w:t>
             </w:r>
@@ -3554,25 +2269,8 @@
             <w:r>
               <w:t>tonon</w:t>
             </w:r>
-            <w:proofErr w:type="spellEnd"/>
-            <w:r>
-              <w:t xml:space="preserve"> (nem </w:t>
-            </w:r>
-            <w:proofErr w:type="spellStart"/>
-            <w:r>
-              <w:t>MultiLayeredTecton</w:t>
-            </w:r>
-            <w:proofErr w:type="spellEnd"/>
-            <w:r>
-              <w:t xml:space="preserve"> és nem </w:t>
-            </w:r>
-            <w:proofErr w:type="spellStart"/>
-            <w:r>
-              <w:t>AridTecton</w:t>
-            </w:r>
-            <w:proofErr w:type="spellEnd"/>
-            <w:r>
-              <w:t>)</w:t>
+            <w:r>
+              <w:t xml:space="preserve"> (nem MultiLayeredTecton és nem AridTecton)</w:t>
             </w:r>
             <w:r>
               <w:t xml:space="preserve"> lévő húsevő fonál megeszi a rajta lévő </w:t>
@@ -3593,15 +2291,7 @@
               <w:t xml:space="preserve"> és gombatestet növeszt.</w:t>
             </w:r>
             <w:r>
-              <w:t xml:space="preserve"> (Jelen esetben a vizsgált </w:t>
-            </w:r>
-            <w:proofErr w:type="spellStart"/>
-            <w:r>
-              <w:t>FertileTectonon</w:t>
-            </w:r>
-            <w:proofErr w:type="spellEnd"/>
-            <w:r>
-              <w:t xml:space="preserve"> még nincs gombatest.)</w:t>
+              <w:t xml:space="preserve"> (Jelen esetben a vizsgált FertileTectonon még nincs gombatest.)</w:t>
             </w:r>
           </w:p>
         </w:tc>
@@ -3634,15 +2324,7 @@
           </w:tcPr>
           <w:p>
             <w:r>
-              <w:t xml:space="preserve">Megvizsgáljuk a </w:t>
-            </w:r>
-            <w:proofErr w:type="spellStart"/>
-            <w:r>
-              <w:t>CarnivorousMycelium</w:t>
-            </w:r>
-            <w:proofErr w:type="spellEnd"/>
-            <w:r>
-              <w:t xml:space="preserve"> osztály működését, ha teljesülnek az ahhoz szükséges felté</w:t>
+              <w:t>Megvizsgáljuk a CarnivorousMycelium osztály működését, ha teljesülnek az ahhoz szükséges felté</w:t>
             </w:r>
             <w:r>
               <w:t>telek. Valamint azt, hogy megtörténik-e az ebből következő gombatest növesztés és rovarok halála.</w:t>
@@ -3654,13 +2336,8 @@
               <w:t>A</w:t>
             </w:r>
             <w:r>
-              <w:t xml:space="preserve"> </w:t>
-            </w:r>
-            <w:proofErr w:type="spellStart"/>
-            <w:r>
-              <w:t>FertileTectonon</w:t>
-            </w:r>
-            <w:proofErr w:type="spellEnd"/>
+              <w:t xml:space="preserve"> FertileTectonon</w:t>
+            </w:r>
             <w:r>
               <w:t xml:space="preserve"> meghalnak a </w:t>
             </w:r>
@@ -3674,6 +2351,7 @@
               <w:t xml:space="preserve">új </w:t>
             </w:r>
             <w:r>
+              <w:lastRenderedPageBreak/>
               <w:t>gombates</w:t>
             </w:r>
             <w:r>
@@ -3743,14 +2421,12 @@
             <w:r>
               <w:t xml:space="preserve"> </w:t>
             </w:r>
-            <w:proofErr w:type="spellStart"/>
             <w:r>
               <w:t>Arid</w:t>
             </w:r>
             <w:r>
               <w:t>Tectonon</w:t>
             </w:r>
-            <w:proofErr w:type="spellEnd"/>
           </w:p>
         </w:tc>
       </w:tr>
@@ -3791,54 +2467,34 @@
               <w:t xml:space="preserve">Új kör kezdetekor </w:t>
             </w:r>
             <w:r>
-              <w:t xml:space="preserve">az </w:t>
-            </w:r>
-            <w:proofErr w:type="spellStart"/>
-            <w:r>
-              <w:t>AridTectonon</w:t>
-            </w:r>
-            <w:proofErr w:type="spellEnd"/>
-            <w:r>
-              <w:t xml:space="preserve"> lévő </w:t>
-            </w:r>
-            <w:r>
-              <w:t>fonál,</w:t>
-            </w:r>
-            <w:r>
-              <w:t xml:space="preserve"> ha már </w:t>
+              <w:t xml:space="preserve">az AridTectonon lévő </w:t>
+            </w:r>
+            <w:r>
+              <w:t>fonál</w:t>
+            </w:r>
+            <w:r>
+              <w:t xml:space="preserve"> elpusztul</w:t>
+            </w:r>
+            <w:r>
+              <w:t>,</w:t>
+            </w:r>
+            <w:r>
+              <w:t xml:space="preserve"> mert</w:t>
+            </w:r>
+            <w:r>
+              <w:t xml:space="preserve"> </w:t>
+            </w:r>
+            <w:r>
+              <w:t xml:space="preserve">már </w:t>
             </w:r>
             <w:r>
               <w:t>5</w:t>
             </w:r>
             <w:r>
-              <w:rPr>
-                <w:highlight w:val="yellow"/>
-              </w:rPr>
-              <w:t xml:space="preserve"> </w:t>
-            </w:r>
-            <w:r>
-              <w:t>köre</w:t>
-            </w:r>
-            <w:r>
-              <w:t xml:space="preserve"> van ott</w:t>
-            </w:r>
-            <w:r>
-              <w:t>,</w:t>
-            </w:r>
-            <w:r>
-              <w:t xml:space="preserve"> felszívódik</w:t>
-            </w:r>
-            <w:r>
-              <w:t>,</w:t>
-            </w:r>
-            <w:r>
-              <w:t xml:space="preserve"> azaz </w:t>
-            </w:r>
-            <w:r>
-              <w:t>elpusztul</w:t>
-            </w:r>
-            <w:r>
-              <w:t>.</w:t>
+              <w:t xml:space="preserve"> köre</w:t>
+            </w:r>
+            <w:r>
+              <w:t xml:space="preserve"> van ott.</w:t>
             </w:r>
           </w:p>
         </w:tc>
@@ -3871,23 +2527,7 @@
           </w:tcPr>
           <w:p>
             <w:r>
-              <w:t xml:space="preserve">Megvizsgáljuk az </w:t>
-            </w:r>
-            <w:proofErr w:type="spellStart"/>
-            <w:r>
-              <w:t>AridTecton</w:t>
-            </w:r>
-            <w:proofErr w:type="spellEnd"/>
-            <w:r>
-              <w:t xml:space="preserve"> többi </w:t>
-            </w:r>
-            <w:proofErr w:type="spellStart"/>
-            <w:r>
-              <w:t>tektontól</w:t>
-            </w:r>
-            <w:proofErr w:type="spellEnd"/>
-            <w:r>
-              <w:t xml:space="preserve"> különböző működését.</w:t>
+              <w:t>Megvizsgáljuk az AridTecton többi tektontól különböző működését.</w:t>
             </w:r>
           </w:p>
           <w:p/>
@@ -3895,19 +2535,14 @@
             <w:r>
               <w:t xml:space="preserve">A vizsgált </w:t>
             </w:r>
-            <w:proofErr w:type="spellStart"/>
             <w:r>
               <w:t>AridTectonon</w:t>
             </w:r>
-            <w:proofErr w:type="spellEnd"/>
             <w:r>
               <w:t xml:space="preserve"> lévő fonál </w:t>
             </w:r>
             <w:r>
               <w:t>elpusztul</w:t>
-            </w:r>
-            <w:r>
-              <w:t>t</w:t>
             </w:r>
             <w:r>
               <w:t>.</w:t>
@@ -4087,7 +2722,11 @@
           <w:tcPr>
             <w:tcW w:w="2214" w:type="dxa"/>
           </w:tcPr>
-          <w:p/>
+          <w:p>
+            <w:r>
+              <w:t>Use/test-case-ek készítése</w:t>
+            </w:r>
+          </w:p>
         </w:tc>
       </w:tr>
       <w:tr>
@@ -4125,7 +2764,11 @@
           <w:tcPr>
             <w:tcW w:w="2214" w:type="dxa"/>
           </w:tcPr>
-          <w:p/>
+          <w:p>
+            <w:r>
+              <w:t>Use/test-case-ek készítése</w:t>
+            </w:r>
+          </w:p>
         </w:tc>
       </w:tr>
       <w:tr>
@@ -4163,7 +2806,11 @@
           <w:tcPr>
             <w:tcW w:w="2214" w:type="dxa"/>
           </w:tcPr>
-          <w:p/>
+          <w:p>
+            <w:r>
+              <w:t>Use/test-case-ek készítése</w:t>
+            </w:r>
+          </w:p>
         </w:tc>
       </w:tr>
       <w:tr>
@@ -4201,7 +2848,11 @@
           <w:tcPr>
             <w:tcW w:w="2214" w:type="dxa"/>
           </w:tcPr>
-          <w:p/>
+          <w:p>
+            <w:r>
+              <w:t>Use/test-case-ek készítése</w:t>
+            </w:r>
+          </w:p>
         </w:tc>
       </w:tr>
       <w:tr>
@@ -4241,15 +2892,7 @@
           </w:tcPr>
           <w:p>
             <w:r>
-              <w:t>Test-</w:t>
-            </w:r>
-            <w:proofErr w:type="spellStart"/>
-            <w:r>
-              <w:t>case</w:t>
-            </w:r>
-            <w:proofErr w:type="spellEnd"/>
-            <w:r>
-              <w:t>-ek kiegészítése és bemenetek leírása</w:t>
+              <w:t>Test-case-ek kiegészítése és bemenetek leírása</w:t>
             </w:r>
           </w:p>
         </w:tc>
@@ -4298,138 +2941,6 @@
       </w:tr>
     </w:tbl>
     <w:p/>
-    <w:p>
-      <w:pPr>
-        <w:rPr>
-          <w:sz w:val="52"/>
-          <w:szCs w:val="52"/>
-        </w:rPr>
-      </w:pPr>
-      <w:r>
-        <w:rPr>
-          <w:sz w:val="52"/>
-          <w:szCs w:val="52"/>
-        </w:rPr>
-        <w:t>Jegyzetek:</w:t>
-      </w:r>
-    </w:p>
-    <w:p>
-      <w:pPr>
-        <w:rPr>
-          <w:sz w:val="36"/>
-          <w:szCs w:val="36"/>
-        </w:rPr>
-      </w:pPr>
-      <w:r>
-        <w:rPr>
-          <w:sz w:val="36"/>
-          <w:szCs w:val="36"/>
-        </w:rPr>
-        <w:t>számozás még nincs</w:t>
-      </w:r>
-    </w:p>
-    <w:p>
-      <w:pPr>
-        <w:rPr>
-          <w:sz w:val="36"/>
-          <w:szCs w:val="36"/>
-        </w:rPr>
-      </w:pPr>
-      <w:r>
-        <w:rPr>
-          <w:sz w:val="36"/>
-          <w:szCs w:val="36"/>
-        </w:rPr>
-        <w:t xml:space="preserve">egységesség kedvéért úgy csinálom a </w:t>
-      </w:r>
-      <w:proofErr w:type="gramStart"/>
-      <w:r>
-        <w:rPr>
-          <w:sz w:val="36"/>
-          <w:szCs w:val="36"/>
-        </w:rPr>
-        <w:t>parancsokat</w:t>
-      </w:r>
-      <w:proofErr w:type="gramEnd"/>
-      <w:r>
-        <w:rPr>
-          <w:sz w:val="36"/>
-          <w:szCs w:val="36"/>
-        </w:rPr>
-        <w:t xml:space="preserve"> mint a többiek de </w:t>
-      </w:r>
-      <w:proofErr w:type="spellStart"/>
-      <w:r>
-        <w:rPr>
-          <w:sz w:val="36"/>
-          <w:szCs w:val="36"/>
-        </w:rPr>
-        <w:t>sztem</w:t>
-      </w:r>
-      <w:proofErr w:type="spellEnd"/>
-      <w:r>
-        <w:rPr>
-          <w:sz w:val="36"/>
-          <w:szCs w:val="36"/>
-        </w:rPr>
-        <w:t xml:space="preserve"> nem biztos, hogy jó lesz</w:t>
-      </w:r>
-    </w:p>
-    <w:p>
-      <w:pPr>
-        <w:rPr>
-          <w:sz w:val="52"/>
-          <w:szCs w:val="52"/>
-        </w:rPr>
-      </w:pPr>
-      <w:r>
-        <w:rPr>
-          <w:sz w:val="52"/>
-          <w:szCs w:val="52"/>
-        </w:rPr>
-        <w:lastRenderedPageBreak/>
-        <w:t>Kérdések</w:t>
-      </w:r>
-      <w:r>
-        <w:rPr>
-          <w:sz w:val="52"/>
-          <w:szCs w:val="52"/>
-        </w:rPr>
-        <w:t>:</w:t>
-      </w:r>
-    </w:p>
-    <w:p>
-      <w:pPr>
-        <w:rPr>
-          <w:sz w:val="36"/>
-          <w:szCs w:val="36"/>
-        </w:rPr>
-      </w:pPr>
-      <w:r>
-        <w:rPr>
-          <w:sz w:val="36"/>
-          <w:szCs w:val="36"/>
-          <w:highlight w:val="yellow"/>
-        </w:rPr>
-        <w:t>feltételek a bemenet leírásában?</w:t>
-      </w:r>
-    </w:p>
-    <w:p>
-      <w:pPr>
-        <w:rPr>
-          <w:sz w:val="36"/>
-          <w:szCs w:val="36"/>
-        </w:rPr>
-      </w:pPr>
-      <w:r>
-        <w:rPr>
-          <w:sz w:val="36"/>
-          <w:szCs w:val="36"/>
-          <w:highlight w:val="yellow"/>
-        </w:rPr>
-        <w:t>opciókba elég lenne csak típus?</w:t>
-      </w:r>
-    </w:p>
     <w:sectPr>
       <w:headerReference w:type="default" r:id="rId8"/>
       <w:footerReference w:type="even" r:id="rId9"/>
@@ -6309,7 +4820,7 @@
   <w:style w:type="paragraph" w:default="1" w:styleId="Norml">
     <w:name w:val="Normal"/>
     <w:qFormat/>
-    <w:rsid w:val="00586857"/>
+    <w:rsid w:val="00BE33C6"/>
     <w:rPr>
       <w:sz w:val="24"/>
       <w:szCs w:val="24"/>

</xml_diff>